<commit_message>
refactor log analyser job @Author:Alex
</commit_message>
<xml_diff>
--- a/10 Deliverables/沃游戏中心系统交互日志.docx
+++ b/10 Deliverables/沃游戏中心系统交互日志.docx
@@ -1624,7 +1624,21 @@
           <w:rFonts w:hint="eastAsia"/>
           <w:szCs w:val="21"/>
         </w:rPr>
-        <w:t>FTP方式：</w:t>
+        <w:t>FTP方式</w:t>
+      </w:r>
+      <w:r>
+        <w:rPr>
+          <w:rFonts w:hint="eastAsia"/>
+          <w:szCs w:val="21"/>
+        </w:rPr>
+        <w:t>和SFTP方式</w:t>
+      </w:r>
+      <w:r>
+        <w:rPr>
+          <w:rFonts w:hint="eastAsia"/>
+          <w:szCs w:val="21"/>
+        </w:rPr>
+        <w:t>：</w:t>
       </w:r>
     </w:p>
     <w:p>
@@ -1820,7 +1834,21 @@
           <w:rFonts w:ascii="simsun"/>
           <w:noProof/>
         </w:rPr>
-        <w:t>/wostore/wostorechannelapk/log</w:t>
+        <w:t>/wostore/wostorechannelapk/</w:t>
+      </w:r>
+      <w:r>
+        <w:rPr>
+          <w:rFonts w:ascii="simsun" w:hint="eastAsia"/>
+          <w:noProof/>
+        </w:rPr>
+        <w:t>request/</w:t>
+      </w:r>
+      <w:r>
+        <w:rPr>
+          <w:rFonts w:ascii="simsun"/>
+          <w:noProof/>
+        </w:rPr>
+        <w:t>log</w:t>
       </w:r>
     </w:p>
     <w:p>
@@ -1831,8 +1859,6 @@
           <w:noProof/>
         </w:rPr>
       </w:pPr>
-      <w:bookmarkStart w:id="3" w:name="_GoBack"/>
-      <w:bookmarkEnd w:id="3"/>
     </w:p>
     <w:p>
       <w:pPr>
@@ -1898,6 +1924,117 @@
           <w:rFonts w:ascii="simsun" w:eastAsia="simsun" w:hint="eastAsia"/>
           <w:noProof/>
         </w:rPr>
+        <w:t>文件目录如下：&lt;根目录&gt;</w:t>
+      </w:r>
+      <w:r>
+        <w:rPr>
+          <w:rFonts w:ascii="simsun"/>
+          <w:noProof/>
+        </w:rPr>
+        <w:t>/wostore/wostorechannelapk/</w:t>
+      </w:r>
+      <w:r>
+        <w:rPr>
+          <w:rFonts w:ascii="simsun" w:hint="eastAsia"/>
+          <w:noProof/>
+        </w:rPr>
+        <w:t>response</w:t>
+      </w:r>
+      <w:r>
+        <w:rPr>
+          <w:rFonts w:ascii="simsun" w:hint="eastAsia"/>
+          <w:noProof/>
+        </w:rPr>
+        <w:t>/</w:t>
+      </w:r>
+      <w:r>
+        <w:rPr>
+          <w:rFonts w:ascii="simsun"/>
+          <w:noProof/>
+        </w:rPr>
+        <w:t>log</w:t>
+      </w:r>
+    </w:p>
+    <w:p>
+      <w:pPr>
+        <w:ind w:left="420"/>
+        <w:rPr>
+          <w:rFonts w:ascii="simsun"/>
+          <w:noProof/>
+        </w:rPr>
+      </w:pPr>
+    </w:p>
+    <w:p>
+      <w:pPr>
+        <w:ind w:left="420"/>
+        <w:rPr>
+          <w:rFonts w:ascii="simsun"/>
+          <w:noProof/>
+        </w:rPr>
+      </w:pPr>
+      <w:r>
+        <w:rPr>
+          <w:rFonts w:ascii="simsun" w:hint="eastAsia"/>
+          <w:noProof/>
+        </w:rPr>
+        <w:t>沃游戏中心获取下载链接</w:t>
+      </w:r>
+      <w:r>
+        <w:rPr>
+          <w:rFonts w:ascii="simsun" w:eastAsia="simsun" w:hint="eastAsia"/>
+          <w:noProof/>
+        </w:rPr>
+        <w:t>稽查文件命名规则如下：</w:t>
+      </w:r>
+      <w:r>
+        <w:rPr>
+          <w:rFonts w:ascii="simsun" w:hint="eastAsia"/>
+          <w:noProof/>
+        </w:rPr>
+        <w:t>download</w:t>
+      </w:r>
+      <w:r>
+        <w:rPr>
+          <w:rFonts w:ascii="simsun" w:hint="eastAsia"/>
+          <w:noProof/>
+        </w:rPr>
+        <w:t>_report</w:t>
+      </w:r>
+      <w:r>
+        <w:rPr>
+          <w:rFonts w:ascii="simsun" w:eastAsia="simsun" w:hint="eastAsia"/>
+          <w:noProof/>
+        </w:rPr>
+        <w:t>_yyyymmdd.</w:t>
+      </w:r>
+      <w:r>
+        <w:rPr>
+          <w:rFonts w:ascii="simsun" w:hint="eastAsia"/>
+          <w:noProof/>
+        </w:rPr>
+        <w:t>log</w:t>
+      </w:r>
+      <w:r>
+        <w:rPr>
+          <w:rFonts w:ascii="simsun" w:eastAsia="simsun" w:hint="eastAsia"/>
+          <w:noProof/>
+        </w:rPr>
+        <w:t>。</w:t>
+      </w:r>
+    </w:p>
+    <w:p>
+      <w:pPr>
+        <w:ind w:left="420"/>
+        <w:rPr>
+          <w:rFonts w:ascii="simsun"/>
+          <w:noProof/>
+        </w:rPr>
+      </w:pPr>
+      <w:r>
+        <w:rPr>
+          <w:rFonts w:ascii="simsun" w:eastAsia="simsun" w:hint="eastAsia"/>
+          <w:noProof/>
+        </w:rPr>
         <w:t>文件目录如下：&lt;根目录&gt;/</w:t>
       </w:r>
       <w:r>
@@ -1919,7 +2056,7 @@
           <w:rFonts w:ascii="simsun" w:hint="eastAsia"/>
           <w:noProof/>
         </w:rPr>
-        <w:t>extract</w:t>
+        <w:t>download</w:t>
       </w:r>
       <w:r>
         <w:rPr>
@@ -1951,131 +2088,8 @@
           <w:noProof/>
         </w:rPr>
       </w:pPr>
-    </w:p>
-    <w:p>
-      <w:pPr>
-        <w:ind w:left="420"/>
-        <w:rPr>
-          <w:rFonts w:ascii="simsun"/>
-          <w:noProof/>
-        </w:rPr>
-      </w:pPr>
-      <w:r>
-        <w:rPr>
-          <w:rFonts w:ascii="simsun" w:hint="eastAsia"/>
-          <w:noProof/>
-        </w:rPr>
-        <w:t>沃游戏中心获取下载链接</w:t>
-      </w:r>
-      <w:r>
-        <w:rPr>
-          <w:rFonts w:ascii="simsun" w:eastAsia="simsun" w:hint="eastAsia"/>
-          <w:noProof/>
-        </w:rPr>
-        <w:t>稽查文件命名规则如下：</w:t>
-      </w:r>
-      <w:r>
-        <w:rPr>
-          <w:rFonts w:ascii="simsun" w:hint="eastAsia"/>
-          <w:noProof/>
-        </w:rPr>
-        <w:t>download</w:t>
-      </w:r>
-      <w:r>
-        <w:rPr>
-          <w:rFonts w:ascii="simsun" w:hint="eastAsia"/>
-          <w:noProof/>
-        </w:rPr>
-        <w:t>_report</w:t>
-      </w:r>
-      <w:r>
-        <w:rPr>
-          <w:rFonts w:ascii="simsun" w:eastAsia="simsun" w:hint="eastAsia"/>
-          <w:noProof/>
-        </w:rPr>
-        <w:t>_yyyymmdd.</w:t>
-      </w:r>
-      <w:r>
-        <w:rPr>
-          <w:rFonts w:ascii="simsun" w:hint="eastAsia"/>
-          <w:noProof/>
-        </w:rPr>
-        <w:t>log</w:t>
-      </w:r>
-      <w:r>
-        <w:rPr>
-          <w:rFonts w:ascii="simsun" w:eastAsia="simsun" w:hint="eastAsia"/>
-          <w:noProof/>
-        </w:rPr>
-        <w:t>。</w:t>
-      </w:r>
-    </w:p>
-    <w:p>
-      <w:pPr>
-        <w:ind w:left="420"/>
-        <w:rPr>
-          <w:rFonts w:ascii="simsun"/>
-          <w:noProof/>
-        </w:rPr>
-      </w:pPr>
-      <w:r>
-        <w:rPr>
-          <w:rFonts w:ascii="simsun" w:eastAsia="simsun" w:hint="eastAsia"/>
-          <w:noProof/>
-        </w:rPr>
-        <w:t>文件目录如下：&lt;根目录&gt;/</w:t>
-      </w:r>
-      <w:r>
-        <w:rPr>
-          <w:rFonts w:ascii="simsun" w:hint="eastAsia"/>
-          <w:noProof/>
-        </w:rPr>
-        <w:t>unicom</w:t>
-      </w:r>
-      <w:r>
-        <w:rPr>
-          <w:rFonts w:ascii="simsun" w:eastAsia="simsun" w:hint="eastAsia"/>
-          <w:noProof/>
-        </w:rPr>
-        <w:t>/</w:t>
-      </w:r>
-      <w:r>
-        <w:rPr>
-          <w:rFonts w:ascii="simsun" w:hint="eastAsia"/>
-          <w:noProof/>
-        </w:rPr>
-        <w:t>download</w:t>
-      </w:r>
-      <w:r>
-        <w:rPr>
-          <w:rFonts w:ascii="simsun" w:eastAsia="simsun" w:hint="eastAsia"/>
-          <w:noProof/>
-        </w:rPr>
-        <w:t>/</w:t>
-      </w:r>
-      <w:r>
-        <w:rPr>
-          <w:rFonts w:ascii="simsun" w:hint="eastAsia"/>
-          <w:noProof/>
-        </w:rPr>
-        <w:t>dailyreport</w:t>
-      </w:r>
-      <w:r>
-        <w:rPr>
-          <w:rFonts w:ascii="simsun" w:eastAsia="simsun" w:hint="eastAsia"/>
-          <w:noProof/>
-        </w:rPr>
-        <w:t>/</w:t>
-      </w:r>
-    </w:p>
-    <w:p>
-      <w:pPr>
-        <w:ind w:left="420"/>
-        <w:rPr>
-          <w:rFonts w:ascii="simsun"/>
-          <w:noProof/>
-        </w:rPr>
-      </w:pPr>
+      <w:bookmarkStart w:id="3" w:name="_GoBack"/>
+      <w:bookmarkEnd w:id="3"/>
     </w:p>
     <w:p>
       <w:pPr>

</xml_diff>

<commit_message>
add doc for SDK @Author:Alex
</commit_message>
<xml_diff>
--- a/10 Deliverables/沃游戏中心系统交互日志.docx
+++ b/10 Deliverables/沃游戏中心系统交互日志.docx
@@ -1383,90 +1383,31 @@
         </w:rPr>
       </w:pPr>
       <w:r>
-        <w:rPr>
-          <w:rFonts w:asciiTheme="majorEastAsia" w:eastAsiaTheme="majorEastAsia" w:hAnsiTheme="majorEastAsia" w:hint="eastAsia"/>
-          <w:noProof/>
-          <w:color w:val="000000" w:themeColor="text1"/>
-        </w:rPr>
-        <mc:AlternateContent>
-          <mc:Choice Requires="wpc">
-            <w:drawing>
-              <wp:inline distT="0" distB="0" distL="0" distR="0">
-                <wp:extent cx="5274310" cy="3076575"/>
-                <wp:effectExtent l="0" t="0" r="0" b="9525"/>
-                <wp:docPr id="2" name="画布 2"/>
-                <wp:cNvGraphicFramePr>
-                  <a:graphicFrameLocks xmlns:a="http://schemas.openxmlformats.org/drawingml/2006/main" noChangeAspect="1"/>
-                </wp:cNvGraphicFramePr>
-                <a:graphic xmlns:a="http://schemas.openxmlformats.org/drawingml/2006/main">
-                  <a:graphicData uri="http://schemas.microsoft.com/office/word/2010/wordprocessingCanvas">
-                    <wpc:wpc>
-                      <wpc:bg/>
-                      <wpc:whole/>
-                      <pic:pic xmlns:pic="http://schemas.openxmlformats.org/drawingml/2006/picture">
-                        <pic:nvPicPr>
-                          <pic:cNvPr id="3" name="图片 3"/>
-                          <pic:cNvPicPr>
-                            <a:picLocks noChangeAspect="1"/>
-                          </pic:cNvPicPr>
-                        </pic:nvPicPr>
-                        <pic:blipFill>
-                          <a:blip r:embed="rId10"/>
-                          <a:stretch>
-                            <a:fillRect/>
-                          </a:stretch>
-                        </pic:blipFill>
-                        <pic:spPr>
-                          <a:xfrm>
-                            <a:off x="0" y="0"/>
-                            <a:ext cx="4419893" cy="3079750"/>
-                          </a:xfrm>
-                          <a:prstGeom prst="rect">
-                            <a:avLst/>
-                          </a:prstGeom>
-                        </pic:spPr>
-                      </pic:pic>
-                    </wpc:wpc>
-                  </a:graphicData>
-                </a:graphic>
-              </wp:inline>
-            </w:drawing>
-          </mc:Choice>
-          <mc:Fallback>
-            <w:pict>
-              <v:group id="画布 2" o:spid="_x0000_s1026" editas="canvas" style="width:415.3pt;height:242.25pt;mso-position-horizontal-relative:char;mso-position-vertical-relative:line" coordsize="52743,30765" o:gfxdata="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">
-                <v:shapetype id="_x0000_t75" coordsize="21600,21600" o:spt="75" o:preferrelative="t" path="m@4@5l@4@11@9@11@9@5xe" filled="f" stroked="f">
-                  <v:stroke joinstyle="miter"/>
-                  <v:formulas>
-                    <v:f eqn="if lineDrawn pixelLineWidth 0"/>
-                    <v:f eqn="sum @0 1 0"/>
-                    <v:f eqn="sum 0 0 @1"/>
-                    <v:f eqn="prod @2 1 2"/>
-                    <v:f eqn="prod @3 21600 pixelWidth"/>
-                    <v:f eqn="prod @3 21600 pixelHeight"/>
-                    <v:f eqn="sum @0 0 1"/>
-                    <v:f eqn="prod @6 1 2"/>
-                    <v:f eqn="prod @7 21600 pixelWidth"/>
-                    <v:f eqn="sum @8 21600 0"/>
-                    <v:f eqn="prod @7 21600 pixelHeight"/>
-                    <v:f eqn="sum @10 21600 0"/>
-                  </v:formulas>
-                  <v:path o:extrusionok="f" gradientshapeok="t" o:connecttype="rect"/>
-                  <o:lock v:ext="edit" aspectratio="t"/>
-                </v:shapetype>
-                <v:shape id="_x0000_s1027" type="#_x0000_t75" style="position:absolute;width:52743;height:30765;visibility:visible;mso-wrap-style:square">
-                  <v:fill o:detectmouseclick="t"/>
-                  <v:path o:connecttype="none"/>
-                </v:shape>
-                <v:shape id="图片 3" o:spid="_x0000_s1028" type="#_x0000_t75" style="position:absolute;width:44198;height:30797;visibility:visible;mso-wrap-style:square" o:gfxdata="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">
-                  <v:imagedata r:id="rId11" o:title=""/>
-                  <v:path arrowok="t"/>
-                </v:shape>
-                <w10:anchorlock/>
-              </v:group>
-            </w:pict>
-          </mc:Fallback>
-        </mc:AlternateContent>
+        <w:object w:dxaOrig="10565" w:dyaOrig="7664">
+          <v:shapetype id="_x0000_t75" coordsize="21600,21600" o:spt="75" o:preferrelative="t" path="m@4@5l@4@11@9@11@9@5xe" filled="f" stroked="f">
+            <v:stroke joinstyle="miter"/>
+            <v:formulas>
+              <v:f eqn="if lineDrawn pixelLineWidth 0"/>
+              <v:f eqn="sum @0 1 0"/>
+              <v:f eqn="sum 0 0 @1"/>
+              <v:f eqn="prod @2 1 2"/>
+              <v:f eqn="prod @3 21600 pixelWidth"/>
+              <v:f eqn="prod @3 21600 pixelHeight"/>
+              <v:f eqn="sum @0 0 1"/>
+              <v:f eqn="prod @6 1 2"/>
+              <v:f eqn="prod @7 21600 pixelWidth"/>
+              <v:f eqn="sum @8 21600 0"/>
+              <v:f eqn="prod @7 21600 pixelHeight"/>
+              <v:f eqn="sum @10 21600 0"/>
+            </v:formulas>
+            <v:path o:extrusionok="f" gradientshapeok="t" o:connecttype="rect"/>
+            <o:lock v:ext="edit" aspectratio="t"/>
+          </v:shapetype>
+          <v:shape id="_x0000_i1025" type="#_x0000_t75" style="width:415pt;height:229pt" o:ole="">
+            <v:imagedata r:id="rId10" o:title=""/>
+          </v:shape>
+          <o:OLEObject Type="Embed" ProgID="Visio.Drawing.11" ShapeID="_x0000_i1025" DrawAspect="Content" ObjectID="_1468312562" r:id="rId11"/>
+        </w:object>
       </w:r>
     </w:p>
     <w:p>
@@ -1478,7 +1419,7 @@
         </w:numPr>
         <w:ind w:firstLineChars="0"/>
         <w:rPr>
-          <w:rFonts w:asciiTheme="majorEastAsia" w:eastAsiaTheme="majorEastAsia" w:hAnsiTheme="majorEastAsia"/>
+          <w:rFonts w:asciiTheme="majorEastAsia" w:eastAsiaTheme="majorEastAsia" w:hAnsiTheme="majorEastAsia" w:hint="eastAsia"/>
           <w:color w:val="000000" w:themeColor="text1"/>
         </w:rPr>
       </w:pPr>
@@ -1492,79 +1433,30 @@
     </w:p>
     <w:p>
       <w:pPr>
-        <w:ind w:firstLine="360"/>
         <w:rPr>
           <w:rFonts w:asciiTheme="majorEastAsia" w:eastAsiaTheme="majorEastAsia" w:hAnsiTheme="majorEastAsia"/>
           <w:color w:val="000000" w:themeColor="text1"/>
         </w:rPr>
       </w:pPr>
       <w:r>
-        <w:rPr>
-          <w:rFonts w:asciiTheme="majorEastAsia" w:eastAsiaTheme="majorEastAsia" w:hAnsiTheme="majorEastAsia" w:hint="eastAsia"/>
-          <w:noProof/>
+        <w:object w:dxaOrig="10565" w:dyaOrig="7664">
+          <v:shape id="_x0000_i1026" type="#_x0000_t75" style="width:415pt;height:237.5pt" o:ole="">
+            <v:imagedata r:id="rId12" o:title=""/>
+          </v:shape>
+          <o:OLEObject Type="Embed" ProgID="Visio.Drawing.11" ShapeID="_x0000_i1026" DrawAspect="Content" ObjectID="_1468312563" r:id="rId13"/>
+        </w:object>
+      </w:r>
+      <w:bookmarkStart w:id="2" w:name="_GoBack"/>
+      <w:bookmarkEnd w:id="2"/>
+    </w:p>
+    <w:p>
+      <w:pPr>
+        <w:ind w:firstLine="360"/>
+        <w:rPr>
+          <w:rFonts w:asciiTheme="majorEastAsia" w:eastAsiaTheme="majorEastAsia" w:hAnsiTheme="majorEastAsia"/>
           <w:color w:val="000000" w:themeColor="text1"/>
         </w:rPr>
-        <mc:AlternateContent>
-          <mc:Choice Requires="wpc">
-            <w:drawing>
-              <wp:inline distT="0" distB="0" distL="0" distR="0">
-                <wp:extent cx="5274310" cy="3076575"/>
-                <wp:effectExtent l="0" t="0" r="0" b="9525"/>
-                <wp:docPr id="4" name="画布 4"/>
-                <wp:cNvGraphicFramePr>
-                  <a:graphicFrameLocks xmlns:a="http://schemas.openxmlformats.org/drawingml/2006/main" noChangeAspect="1"/>
-                </wp:cNvGraphicFramePr>
-                <a:graphic xmlns:a="http://schemas.openxmlformats.org/drawingml/2006/main">
-                  <a:graphicData uri="http://schemas.microsoft.com/office/word/2010/wordprocessingCanvas">
-                    <wpc:wpc>
-                      <wpc:bg/>
-                      <wpc:whole/>
-                      <pic:pic xmlns:pic="http://schemas.openxmlformats.org/drawingml/2006/picture">
-                        <pic:nvPicPr>
-                          <pic:cNvPr id="5" name="图片 5"/>
-                          <pic:cNvPicPr>
-                            <a:picLocks noChangeAspect="1"/>
-                          </pic:cNvPicPr>
-                        </pic:nvPicPr>
-                        <pic:blipFill>
-                          <a:blip r:embed="rId12"/>
-                          <a:stretch>
-                            <a:fillRect/>
-                          </a:stretch>
-                        </pic:blipFill>
-                        <pic:spPr>
-                          <a:xfrm>
-                            <a:off x="0" y="0"/>
-                            <a:ext cx="4419893" cy="3079750"/>
-                          </a:xfrm>
-                          <a:prstGeom prst="rect">
-                            <a:avLst/>
-                          </a:prstGeom>
-                        </pic:spPr>
-                      </pic:pic>
-                    </wpc:wpc>
-                  </a:graphicData>
-                </a:graphic>
-              </wp:inline>
-            </w:drawing>
-          </mc:Choice>
-          <mc:Fallback>
-            <w:pict>
-              <v:group id="画布 4" o:spid="_x0000_s1026" editas="canvas" style="width:415.3pt;height:242.25pt;mso-position-horizontal-relative:char;mso-position-vertical-relative:line" coordsize="52743,30765" o:gfxdata="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">
-                <v:shape id="_x0000_s1027" type="#_x0000_t75" style="position:absolute;width:52743;height:30765;visibility:visible;mso-wrap-style:square">
-                  <v:fill o:detectmouseclick="t"/>
-                  <v:path o:connecttype="none"/>
-                </v:shape>
-                <v:shape id="图片 5" o:spid="_x0000_s1028" type="#_x0000_t75" style="position:absolute;width:44198;height:30797;visibility:visible;mso-wrap-style:square" o:gfxdata="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">
-                  <v:imagedata r:id="rId13" o:title=""/>
-                  <v:path arrowok="t"/>
-                </v:shape>
-                <w10:anchorlock/>
-              </v:group>
-            </w:pict>
-          </mc:Fallback>
-        </mc:AlternateContent>
-      </w:r>
+      </w:pPr>
     </w:p>
     <w:p>
       <w:pPr>
@@ -1579,16 +1471,15 @@
           <w:color w:val="000000" w:themeColor="text1"/>
         </w:rPr>
       </w:pPr>
-      <w:bookmarkStart w:id="2" w:name="_Toc392867589"/>
+      <w:bookmarkStart w:id="3" w:name="_Toc392867589"/>
       <w:r>
         <w:rPr>
           <w:rFonts w:ascii="微软雅黑" w:eastAsia="微软雅黑" w:hAnsi="微软雅黑" w:hint="eastAsia"/>
           <w:color w:val="000000" w:themeColor="text1"/>
         </w:rPr>
-        <w:lastRenderedPageBreak/>
         <w:t>交互文档说明</w:t>
       </w:r>
-      <w:bookmarkEnd w:id="2"/>
+      <w:bookmarkEnd w:id="3"/>
     </w:p>
     <w:p>
       <w:pPr>
@@ -1938,14 +1829,7 @@
           <w:rFonts w:ascii="simsun" w:hint="eastAsia"/>
           <w:noProof/>
         </w:rPr>
-        <w:t>response</w:t>
-      </w:r>
-      <w:r>
-        <w:rPr>
-          <w:rFonts w:ascii="simsun" w:hint="eastAsia"/>
-          <w:noProof/>
-        </w:rPr>
-        <w:t>/</w:t>
+        <w:t>response/</w:t>
       </w:r>
       <w:r>
         <w:rPr>
@@ -2088,8 +1972,6 @@
           <w:noProof/>
         </w:rPr>
       </w:pPr>
-      <w:bookmarkStart w:id="3" w:name="_GoBack"/>
-      <w:bookmarkEnd w:id="3"/>
     </w:p>
     <w:p>
       <w:pPr>
@@ -7566,6 +7448,7 @@
                 <w:rFonts w:ascii="simsun" w:hint="eastAsia"/>
                 <w:noProof/>
               </w:rPr>
+              <w:lastRenderedPageBreak/>
               <w:t>1.</w:t>
             </w:r>
           </w:p>
@@ -7715,7 +7598,6 @@
                 <w:rFonts w:ascii="simsun" w:hint="eastAsia"/>
                 <w:noProof/>
               </w:rPr>
-              <w:lastRenderedPageBreak/>
               <w:t>2.</w:t>
             </w:r>
           </w:p>
@@ -11615,7 +11497,7 @@
           <w:rPr>
             <w:noProof/>
           </w:rPr>
-          <w:t>4</w:t>
+          <w:t>1</w:t>
         </w:r>
         <w:r>
           <w:rPr>

</xml_diff>